<commit_message>
terminado read y update de address y update de user
</commit_message>
<xml_diff>
--- a/Documentation/Diseño/Operaciones CRUD.docx
+++ b/Documentation/Diseño/Operaciones CRUD.docx
@@ -232,22 +232,42 @@
                 <w:lang w:val="en-US"/>
               </w:rPr>
             </w:pPr>
-          </w:p>
-        </w:tc>
-        <w:tc>
-          <w:tcPr>
-            <w:tcW w:w="1699" w:type="dxa"/>
-          </w:tcPr>
-          <w:p>
-            <w:pPr>
-              <w:jc w:val="center"/>
-              <w:rPr>
-                <w:rFonts w:ascii="Arial Narrow" w:hAnsi="Arial Narrow"/>
-                <w:sz w:val="20"/>
-                <w:szCs w:val="20"/>
-                <w:lang w:val="en-US"/>
-              </w:rPr>
-            </w:pPr>
+            <w:r>
+              <w:rPr>
+                <w:rFonts w:ascii="Arial Narrow" w:hAnsi="Arial Narrow"/>
+                <w:sz w:val="20"/>
+                <w:szCs w:val="20"/>
+                <w:lang w:val="en-US"/>
+              </w:rPr>
+              <w:t>X</w:t>
+            </w:r>
+          </w:p>
+        </w:tc>
+        <w:tc>
+          <w:tcPr>
+            <w:tcW w:w="1699" w:type="dxa"/>
+          </w:tcPr>
+          <w:p>
+            <w:pPr>
+              <w:jc w:val="center"/>
+              <w:rPr>
+                <w:rFonts w:ascii="Arial Narrow" w:hAnsi="Arial Narrow"/>
+                <w:sz w:val="20"/>
+                <w:szCs w:val="20"/>
+                <w:lang w:val="en-US"/>
+              </w:rPr>
+            </w:pPr>
+            <w:r>
+              <w:rPr>
+                <w:rFonts w:ascii="Arial Narrow" w:hAnsi="Arial Narrow"/>
+                <w:sz w:val="20"/>
+                <w:szCs w:val="20"/>
+                <w:lang w:val="en-US"/>
+              </w:rPr>
+              <w:t>X</w:t>
+            </w:r>
+            <w:bookmarkStart w:id="0" w:name="_GoBack"/>
+            <w:bookmarkEnd w:id="0"/>
           </w:p>
         </w:tc>
         <w:tc>
@@ -334,6 +354,15 @@
                 <w:lang w:val="en-US"/>
               </w:rPr>
             </w:pPr>
+            <w:r>
+              <w:rPr>
+                <w:rFonts w:ascii="Arial Narrow" w:hAnsi="Arial Narrow"/>
+                <w:sz w:val="20"/>
+                <w:szCs w:val="20"/>
+                <w:lang w:val="en-US"/>
+              </w:rPr>
+              <w:t>X</w:t>
+            </w:r>
           </w:p>
         </w:tc>
         <w:tc>
@@ -998,6 +1027,205 @@
       <w:pPr>
         <w:pStyle w:val="ListParagraph"/>
         <w:numPr>
+          <w:ilvl w:val="1"/>
+          <w:numId w:val="1"/>
+        </w:numPr>
+        <w:rPr>
+          <w:rFonts w:ascii="Arial Narrow" w:hAnsi="Arial Narrow"/>
+          <w:sz w:val="24"/>
+          <w:szCs w:val="24"/>
+        </w:rPr>
+      </w:pPr>
+      <w:r>
+        <w:rPr>
+          <w:rFonts w:ascii="Arial Narrow" w:hAnsi="Arial Narrow"/>
+          <w:sz w:val="24"/>
+          <w:szCs w:val="24"/>
+        </w:rPr>
+        <w:t>LEER:</w:t>
+      </w:r>
+    </w:p>
+    <w:p>
+      <w:pPr>
+        <w:pStyle w:val="ListParagraph"/>
+        <w:numPr>
+          <w:ilvl w:val="2"/>
+          <w:numId w:val="1"/>
+        </w:numPr>
+        <w:rPr>
+          <w:rFonts w:ascii="Arial Narrow" w:hAnsi="Arial Narrow"/>
+          <w:sz w:val="24"/>
+          <w:szCs w:val="24"/>
+        </w:rPr>
+      </w:pPr>
+      <w:r>
+        <w:rPr>
+          <w:rFonts w:ascii="Arial Narrow" w:hAnsi="Arial Narrow"/>
+          <w:sz w:val="24"/>
+          <w:szCs w:val="24"/>
+        </w:rPr>
+        <w:t xml:space="preserve">Localización: </w:t>
+      </w:r>
+      <w:proofErr w:type="spellStart"/>
+      <w:r>
+        <w:rPr>
+          <w:rFonts w:ascii="Arial Narrow" w:hAnsi="Arial Narrow"/>
+          <w:sz w:val="24"/>
+          <w:szCs w:val="24"/>
+        </w:rPr>
+        <w:t>account.php</w:t>
+      </w:r>
+      <w:proofErr w:type="spellEnd"/>
+    </w:p>
+    <w:p>
+      <w:pPr>
+        <w:pStyle w:val="ListParagraph"/>
+        <w:numPr>
+          <w:ilvl w:val="2"/>
+          <w:numId w:val="1"/>
+        </w:numPr>
+        <w:rPr>
+          <w:rFonts w:ascii="Arial Narrow" w:hAnsi="Arial Narrow"/>
+          <w:sz w:val="24"/>
+          <w:szCs w:val="24"/>
+          <w:lang w:val="en-US"/>
+        </w:rPr>
+      </w:pPr>
+      <w:r>
+        <w:rPr>
+          <w:rFonts w:ascii="Arial Narrow" w:hAnsi="Arial Narrow"/>
+          <w:sz w:val="24"/>
+          <w:szCs w:val="24"/>
+        </w:rPr>
+        <w:t xml:space="preserve">Acceso: </w:t>
+      </w:r>
+      <w:proofErr w:type="spellStart"/>
+      <w:r>
+        <w:rPr>
+          <w:rFonts w:ascii="Arial Narrow" w:hAnsi="Arial Narrow"/>
+          <w:sz w:val="24"/>
+          <w:szCs w:val="24"/>
+        </w:rPr>
+        <w:t>Loguearse</w:t>
+      </w:r>
+      <w:proofErr w:type="spellEnd"/>
+      <w:r>
+        <w:rPr>
+          <w:rFonts w:ascii="Arial Narrow" w:hAnsi="Arial Narrow"/>
+          <w:sz w:val="24"/>
+          <w:szCs w:val="24"/>
+        </w:rPr>
+        <w:t xml:space="preserve">. </w:t>
+      </w:r>
+      <w:proofErr w:type="spellStart"/>
+      <w:r>
+        <w:rPr>
+          <w:rFonts w:ascii="Arial Narrow" w:hAnsi="Arial Narrow"/>
+          <w:sz w:val="24"/>
+          <w:szCs w:val="24"/>
+          <w:lang w:val="en-US"/>
+        </w:rPr>
+        <w:t>Después</w:t>
+      </w:r>
+      <w:proofErr w:type="spellEnd"/>
+      <w:r>
+        <w:rPr>
+          <w:rFonts w:ascii="Arial Narrow" w:hAnsi="Arial Narrow"/>
+          <w:sz w:val="24"/>
+          <w:szCs w:val="24"/>
+          <w:lang w:val="en-US"/>
+        </w:rPr>
+        <w:t xml:space="preserve">, </w:t>
+      </w:r>
+      <w:proofErr w:type="spellStart"/>
+      <w:r>
+        <w:rPr>
+          <w:rFonts w:ascii="Arial Narrow" w:hAnsi="Arial Narrow"/>
+          <w:sz w:val="24"/>
+          <w:szCs w:val="24"/>
+          <w:lang w:val="en-US"/>
+        </w:rPr>
+        <w:t>acceder</w:t>
+      </w:r>
+      <w:proofErr w:type="spellEnd"/>
+      <w:r>
+        <w:rPr>
+          <w:rFonts w:ascii="Arial Narrow" w:hAnsi="Arial Narrow"/>
+          <w:sz w:val="24"/>
+          <w:szCs w:val="24"/>
+          <w:lang w:val="en-US"/>
+        </w:rPr>
+        <w:t xml:space="preserve"> a “My Account</w:t>
+      </w:r>
+      <w:r>
+        <w:rPr>
+          <w:rFonts w:ascii="Arial Narrow" w:hAnsi="Arial Narrow"/>
+          <w:sz w:val="24"/>
+          <w:szCs w:val="24"/>
+          <w:lang w:val="en-US"/>
+        </w:rPr>
+        <w:t>”.</w:t>
+      </w:r>
+    </w:p>
+    <w:p>
+      <w:pPr>
+        <w:pStyle w:val="ListParagraph"/>
+        <w:numPr>
+          <w:ilvl w:val="2"/>
+          <w:numId w:val="1"/>
+        </w:numPr>
+        <w:rPr>
+          <w:rFonts w:ascii="Arial Narrow" w:hAnsi="Arial Narrow"/>
+          <w:sz w:val="24"/>
+          <w:szCs w:val="24"/>
+          <w:lang w:val="en-US"/>
+        </w:rPr>
+      </w:pPr>
+      <w:proofErr w:type="spellStart"/>
+      <w:r>
+        <w:rPr>
+          <w:rFonts w:ascii="Arial Narrow" w:hAnsi="Arial Narrow"/>
+          <w:sz w:val="24"/>
+          <w:szCs w:val="24"/>
+          <w:lang w:val="en-US"/>
+        </w:rPr>
+        <w:t>Casos</w:t>
+      </w:r>
+      <w:proofErr w:type="spellEnd"/>
+      <w:r>
+        <w:rPr>
+          <w:rFonts w:ascii="Arial Narrow" w:hAnsi="Arial Narrow"/>
+          <w:sz w:val="24"/>
+          <w:szCs w:val="24"/>
+          <w:lang w:val="en-US"/>
+        </w:rPr>
+        <w:t xml:space="preserve"> de </w:t>
+      </w:r>
+      <w:proofErr w:type="spellStart"/>
+      <w:r>
+        <w:rPr>
+          <w:rFonts w:ascii="Arial Narrow" w:hAnsi="Arial Narrow"/>
+          <w:sz w:val="24"/>
+          <w:szCs w:val="24"/>
+          <w:lang w:val="en-US"/>
+        </w:rPr>
+        <w:t>uso</w:t>
+      </w:r>
+      <w:proofErr w:type="spellEnd"/>
+      <w:r>
+        <w:rPr>
+          <w:rFonts w:ascii="Arial Narrow" w:hAnsi="Arial Narrow"/>
+          <w:sz w:val="24"/>
+          <w:szCs w:val="24"/>
+          <w:lang w:val="en-US"/>
+        </w:rPr>
+        <w:t>: CU04.</w:t>
+      </w:r>
+    </w:p>
+    <w:p>
+      <w:pPr>
+        <w:pStyle w:val="ListParagraph"/>
+        <w:numPr>
           <w:ilvl w:val="0"/>
           <w:numId w:val="1"/>
         </w:numPr>
@@ -1069,6 +1297,24 @@
         <w:t>manageAccount.php</w:t>
       </w:r>
       <w:proofErr w:type="spellEnd"/>
+      <w:r>
+        <w:rPr>
+          <w:rFonts w:ascii="Arial Narrow" w:hAnsi="Arial Narrow"/>
+          <w:sz w:val="24"/>
+          <w:szCs w:val="24"/>
+        </w:rPr>
+        <w:t xml:space="preserve"> y </w:t>
+      </w:r>
+      <w:proofErr w:type="spellStart"/>
+      <w:r>
+        <w:rPr>
+          <w:rFonts w:ascii="Arial Narrow" w:hAnsi="Arial Narrow"/>
+          <w:sz w:val="24"/>
+          <w:szCs w:val="24"/>
+        </w:rPr>
+        <w:t>register.php</w:t>
+      </w:r>
+      <w:proofErr w:type="spellEnd"/>
     </w:p>
     <w:p>
       <w:pPr>
@@ -1107,7 +1353,43 @@
           <w:sz w:val="24"/>
           <w:szCs w:val="24"/>
         </w:rPr>
-        <w:t>, debe acceder a “Mi Cuenta”, y luego a “Mis direcciones”.</w:t>
+        <w:t>, debe acceder a “Mi Cuenta”, y luego a “</w:t>
+      </w:r>
+      <w:proofErr w:type="spellStart"/>
+      <w:r>
+        <w:rPr>
+          <w:rFonts w:ascii="Arial Narrow" w:hAnsi="Arial Narrow"/>
+          <w:sz w:val="24"/>
+          <w:szCs w:val="24"/>
+        </w:rPr>
+        <w:t>Update</w:t>
+      </w:r>
+      <w:proofErr w:type="spellEnd"/>
+      <w:r>
+        <w:rPr>
+          <w:rFonts w:ascii="Arial Narrow" w:hAnsi="Arial Narrow"/>
+          <w:sz w:val="24"/>
+          <w:szCs w:val="24"/>
+        </w:rPr>
+        <w:t xml:space="preserve"> </w:t>
+      </w:r>
+      <w:proofErr w:type="spellStart"/>
+      <w:r>
+        <w:rPr>
+          <w:rFonts w:ascii="Arial Narrow" w:hAnsi="Arial Narrow"/>
+          <w:sz w:val="24"/>
+          <w:szCs w:val="24"/>
+        </w:rPr>
+        <w:t>Addresses</w:t>
+      </w:r>
+      <w:proofErr w:type="spellEnd"/>
+      <w:r>
+        <w:rPr>
+          <w:rFonts w:ascii="Arial Narrow" w:hAnsi="Arial Narrow"/>
+          <w:sz w:val="24"/>
+          <w:szCs w:val="24"/>
+        </w:rPr>
+        <w:t>”. También se va a añadir una dirección siempre que un usuario se dé de alta.</w:t>
       </w:r>
     </w:p>
     <w:p>
@@ -1131,8 +1413,205 @@
         </w:rPr>
         <w:t>Casos de uso: CU06.</w:t>
       </w:r>
-      <w:bookmarkStart w:id="0" w:name="_GoBack"/>
-      <w:bookmarkEnd w:id="0"/>
+    </w:p>
+    <w:p>
+      <w:pPr>
+        <w:pStyle w:val="ListParagraph"/>
+        <w:numPr>
+          <w:ilvl w:val="1"/>
+          <w:numId w:val="1"/>
+        </w:numPr>
+        <w:rPr>
+          <w:rFonts w:ascii="Arial Narrow" w:hAnsi="Arial Narrow"/>
+          <w:sz w:val="24"/>
+          <w:szCs w:val="24"/>
+        </w:rPr>
+      </w:pPr>
+      <w:r>
+        <w:rPr>
+          <w:rFonts w:ascii="Arial Narrow" w:hAnsi="Arial Narrow"/>
+          <w:sz w:val="24"/>
+          <w:szCs w:val="24"/>
+        </w:rPr>
+        <w:t>LEER:</w:t>
+      </w:r>
+    </w:p>
+    <w:p>
+      <w:pPr>
+        <w:pStyle w:val="ListParagraph"/>
+        <w:numPr>
+          <w:ilvl w:val="2"/>
+          <w:numId w:val="1"/>
+        </w:numPr>
+        <w:rPr>
+          <w:rFonts w:ascii="Arial Narrow" w:hAnsi="Arial Narrow"/>
+          <w:sz w:val="24"/>
+          <w:szCs w:val="24"/>
+        </w:rPr>
+      </w:pPr>
+      <w:r>
+        <w:rPr>
+          <w:rFonts w:ascii="Arial Narrow" w:hAnsi="Arial Narrow"/>
+          <w:sz w:val="24"/>
+          <w:szCs w:val="24"/>
+        </w:rPr>
+        <w:t xml:space="preserve">Localización: </w:t>
+      </w:r>
+      <w:proofErr w:type="spellStart"/>
+      <w:r>
+        <w:rPr>
+          <w:rFonts w:ascii="Arial Narrow" w:hAnsi="Arial Narrow"/>
+          <w:sz w:val="24"/>
+          <w:szCs w:val="24"/>
+        </w:rPr>
+        <w:t>account.php</w:t>
+      </w:r>
+      <w:proofErr w:type="spellEnd"/>
+    </w:p>
+    <w:p>
+      <w:pPr>
+        <w:pStyle w:val="ListParagraph"/>
+        <w:numPr>
+          <w:ilvl w:val="2"/>
+          <w:numId w:val="1"/>
+        </w:numPr>
+        <w:rPr>
+          <w:rFonts w:ascii="Arial Narrow" w:hAnsi="Arial Narrow"/>
+          <w:sz w:val="24"/>
+          <w:szCs w:val="24"/>
+          <w:lang w:val="en-US"/>
+        </w:rPr>
+      </w:pPr>
+      <w:r>
+        <w:rPr>
+          <w:rFonts w:ascii="Arial Narrow" w:hAnsi="Arial Narrow"/>
+          <w:sz w:val="24"/>
+          <w:szCs w:val="24"/>
+        </w:rPr>
+        <w:t xml:space="preserve">Acceso: </w:t>
+      </w:r>
+      <w:proofErr w:type="spellStart"/>
+      <w:r>
+        <w:rPr>
+          <w:rFonts w:ascii="Arial Narrow" w:hAnsi="Arial Narrow"/>
+          <w:sz w:val="24"/>
+          <w:szCs w:val="24"/>
+        </w:rPr>
+        <w:t>Loguearse</w:t>
+      </w:r>
+      <w:proofErr w:type="spellEnd"/>
+      <w:r>
+        <w:rPr>
+          <w:rFonts w:ascii="Arial Narrow" w:hAnsi="Arial Narrow"/>
+          <w:sz w:val="24"/>
+          <w:szCs w:val="24"/>
+        </w:rPr>
+        <w:t xml:space="preserve">. </w:t>
+      </w:r>
+      <w:proofErr w:type="spellStart"/>
+      <w:r>
+        <w:rPr>
+          <w:rFonts w:ascii="Arial Narrow" w:hAnsi="Arial Narrow"/>
+          <w:sz w:val="24"/>
+          <w:szCs w:val="24"/>
+          <w:lang w:val="en-US"/>
+        </w:rPr>
+        <w:t>Después</w:t>
+      </w:r>
+      <w:proofErr w:type="spellEnd"/>
+      <w:r>
+        <w:rPr>
+          <w:rFonts w:ascii="Arial Narrow" w:hAnsi="Arial Narrow"/>
+          <w:sz w:val="24"/>
+          <w:szCs w:val="24"/>
+          <w:lang w:val="en-US"/>
+        </w:rPr>
+        <w:t xml:space="preserve">, </w:t>
+      </w:r>
+      <w:proofErr w:type="spellStart"/>
+      <w:r>
+        <w:rPr>
+          <w:rFonts w:ascii="Arial Narrow" w:hAnsi="Arial Narrow"/>
+          <w:sz w:val="24"/>
+          <w:szCs w:val="24"/>
+          <w:lang w:val="en-US"/>
+        </w:rPr>
+        <w:t>acceder</w:t>
+      </w:r>
+      <w:proofErr w:type="spellEnd"/>
+      <w:r>
+        <w:rPr>
+          <w:rFonts w:ascii="Arial Narrow" w:hAnsi="Arial Narrow"/>
+          <w:sz w:val="24"/>
+          <w:szCs w:val="24"/>
+          <w:lang w:val="en-US"/>
+        </w:rPr>
+        <w:t xml:space="preserve"> a “My Account</w:t>
+      </w:r>
+      <w:r>
+        <w:rPr>
+          <w:rFonts w:ascii="Arial Narrow" w:hAnsi="Arial Narrow"/>
+          <w:sz w:val="24"/>
+          <w:szCs w:val="24"/>
+          <w:lang w:val="en-US"/>
+        </w:rPr>
+        <w:t>”.</w:t>
+      </w:r>
+    </w:p>
+    <w:p>
+      <w:pPr>
+        <w:pStyle w:val="ListParagraph"/>
+        <w:numPr>
+          <w:ilvl w:val="2"/>
+          <w:numId w:val="1"/>
+        </w:numPr>
+        <w:rPr>
+          <w:rFonts w:ascii="Arial Narrow" w:hAnsi="Arial Narrow"/>
+          <w:sz w:val="24"/>
+          <w:szCs w:val="24"/>
+          <w:lang w:val="en-US"/>
+        </w:rPr>
+      </w:pPr>
+      <w:proofErr w:type="spellStart"/>
+      <w:r>
+        <w:rPr>
+          <w:rFonts w:ascii="Arial Narrow" w:hAnsi="Arial Narrow"/>
+          <w:sz w:val="24"/>
+          <w:szCs w:val="24"/>
+          <w:lang w:val="en-US"/>
+        </w:rPr>
+        <w:t>Casos</w:t>
+      </w:r>
+      <w:proofErr w:type="spellEnd"/>
+      <w:r>
+        <w:rPr>
+          <w:rFonts w:ascii="Arial Narrow" w:hAnsi="Arial Narrow"/>
+          <w:sz w:val="24"/>
+          <w:szCs w:val="24"/>
+          <w:lang w:val="en-US"/>
+        </w:rPr>
+        <w:t xml:space="preserve"> de </w:t>
+      </w:r>
+      <w:proofErr w:type="spellStart"/>
+      <w:r>
+        <w:rPr>
+          <w:rFonts w:ascii="Arial Narrow" w:hAnsi="Arial Narrow"/>
+          <w:sz w:val="24"/>
+          <w:szCs w:val="24"/>
+          <w:lang w:val="en-US"/>
+        </w:rPr>
+        <w:t>uso</w:t>
+      </w:r>
+      <w:proofErr w:type="spellEnd"/>
+      <w:r>
+        <w:rPr>
+          <w:rFonts w:ascii="Arial Narrow" w:hAnsi="Arial Narrow"/>
+          <w:sz w:val="24"/>
+          <w:szCs w:val="24"/>
+          <w:lang w:val="en-US"/>
+        </w:rPr>
+        <w:t>: CU04.</w:t>
+      </w:r>
     </w:p>
     <w:sectPr>
       <w:pgSz w:w="11906" w:h="16838"/>

</xml_diff>

<commit_message>
terminado delete de user y address
</commit_message>
<xml_diff>
--- a/Documentation/Diseño/Operaciones CRUD.docx
+++ b/Documentation/Diseño/Operaciones CRUD.docx
@@ -266,8 +266,6 @@
               </w:rPr>
               <w:t>X</w:t>
             </w:r>
-            <w:bookmarkStart w:id="0" w:name="_GoBack"/>
-            <w:bookmarkEnd w:id="0"/>
           </w:p>
         </w:tc>
         <w:tc>
@@ -379,6 +377,15 @@
                 <w:lang w:val="en-US"/>
               </w:rPr>
             </w:pPr>
+            <w:r>
+              <w:rPr>
+                <w:rFonts w:ascii="Arial Narrow" w:hAnsi="Arial Narrow"/>
+                <w:sz w:val="20"/>
+                <w:szCs w:val="20"/>
+                <w:lang w:val="en-US"/>
+              </w:rPr>
+              <w:t>X</w:t>
+            </w:r>
           </w:p>
         </w:tc>
         <w:tc>
@@ -1226,22 +1233,236 @@
       <w:pPr>
         <w:pStyle w:val="ListParagraph"/>
         <w:numPr>
-          <w:ilvl w:val="0"/>
+          <w:ilvl w:val="1"/>
           <w:numId w:val="1"/>
         </w:numPr>
         <w:rPr>
           <w:rFonts w:ascii="Arial Narrow" w:hAnsi="Arial Narrow"/>
           <w:sz w:val="24"/>
           <w:szCs w:val="24"/>
-        </w:rPr>
-      </w:pPr>
-      <w:r>
-        <w:rPr>
-          <w:rFonts w:ascii="Arial Narrow" w:hAnsi="Arial Narrow"/>
-          <w:sz w:val="24"/>
-          <w:szCs w:val="24"/>
-        </w:rPr>
-        <w:t>DIRECCIÓN:</w:t>
+          <w:lang w:val="en-US"/>
+        </w:rPr>
+      </w:pPr>
+      <w:r>
+        <w:rPr>
+          <w:rFonts w:ascii="Arial Narrow" w:hAnsi="Arial Narrow"/>
+          <w:sz w:val="24"/>
+          <w:szCs w:val="24"/>
+          <w:lang w:val="en-US"/>
+        </w:rPr>
+        <w:t xml:space="preserve">ACTUALIZAR: </w:t>
+      </w:r>
+    </w:p>
+    <w:p>
+      <w:pPr>
+        <w:pStyle w:val="ListParagraph"/>
+        <w:numPr>
+          <w:ilvl w:val="2"/>
+          <w:numId w:val="1"/>
+        </w:numPr>
+        <w:rPr>
+          <w:rFonts w:ascii="Arial Narrow" w:hAnsi="Arial Narrow"/>
+          <w:sz w:val="24"/>
+          <w:szCs w:val="24"/>
+          <w:lang w:val="en-US"/>
+        </w:rPr>
+      </w:pPr>
+      <w:proofErr w:type="spellStart"/>
+      <w:r>
+        <w:rPr>
+          <w:rFonts w:ascii="Arial Narrow" w:hAnsi="Arial Narrow"/>
+          <w:sz w:val="24"/>
+          <w:szCs w:val="24"/>
+          <w:lang w:val="en-US"/>
+        </w:rPr>
+        <w:t>Localización</w:t>
+      </w:r>
+      <w:proofErr w:type="spellEnd"/>
+      <w:r>
+        <w:rPr>
+          <w:rFonts w:ascii="Arial Narrow" w:hAnsi="Arial Narrow"/>
+          <w:sz w:val="24"/>
+          <w:szCs w:val="24"/>
+          <w:lang w:val="en-US"/>
+        </w:rPr>
+        <w:t xml:space="preserve">: </w:t>
+      </w:r>
+      <w:proofErr w:type="spellStart"/>
+      <w:r>
+        <w:rPr>
+          <w:rFonts w:ascii="Arial Narrow" w:hAnsi="Arial Narrow"/>
+          <w:sz w:val="24"/>
+          <w:szCs w:val="24"/>
+          <w:lang w:val="en-US"/>
+        </w:rPr>
+        <w:t>account.php</w:t>
+      </w:r>
+      <w:proofErr w:type="spellEnd"/>
+    </w:p>
+    <w:p>
+      <w:pPr>
+        <w:pStyle w:val="ListParagraph"/>
+        <w:numPr>
+          <w:ilvl w:val="2"/>
+          <w:numId w:val="1"/>
+        </w:numPr>
+        <w:rPr>
+          <w:rFonts w:ascii="Arial Narrow" w:hAnsi="Arial Narrow"/>
+          <w:sz w:val="24"/>
+          <w:szCs w:val="24"/>
+        </w:rPr>
+      </w:pPr>
+      <w:r>
+        <w:rPr>
+          <w:rFonts w:ascii="Arial Narrow" w:hAnsi="Arial Narrow"/>
+          <w:sz w:val="24"/>
+          <w:szCs w:val="24"/>
+        </w:rPr>
+        <w:t xml:space="preserve">Acceso: </w:t>
+      </w:r>
+      <w:r>
+        <w:rPr>
+          <w:rFonts w:ascii="Arial Narrow" w:hAnsi="Arial Narrow"/>
+          <w:sz w:val="24"/>
+          <w:szCs w:val="24"/>
+        </w:rPr>
+        <w:t xml:space="preserve">Acceso: </w:t>
+      </w:r>
+      <w:proofErr w:type="spellStart"/>
+      <w:r>
+        <w:rPr>
+          <w:rFonts w:ascii="Arial Narrow" w:hAnsi="Arial Narrow"/>
+          <w:sz w:val="24"/>
+          <w:szCs w:val="24"/>
+        </w:rPr>
+        <w:t>Loguearse</w:t>
+      </w:r>
+      <w:proofErr w:type="spellEnd"/>
+      <w:r>
+        <w:rPr>
+          <w:rFonts w:ascii="Arial Narrow" w:hAnsi="Arial Narrow"/>
+          <w:sz w:val="24"/>
+          <w:szCs w:val="24"/>
+        </w:rPr>
+        <w:t xml:space="preserve">. </w:t>
+      </w:r>
+      <w:r>
+        <w:rPr>
+          <w:rFonts w:ascii="Arial Narrow" w:hAnsi="Arial Narrow"/>
+          <w:sz w:val="24"/>
+          <w:szCs w:val="24"/>
+        </w:rPr>
+        <w:t>Después, acceder a “</w:t>
+      </w:r>
+      <w:proofErr w:type="spellStart"/>
+      <w:r>
+        <w:rPr>
+          <w:rFonts w:ascii="Arial Narrow" w:hAnsi="Arial Narrow"/>
+          <w:sz w:val="24"/>
+          <w:szCs w:val="24"/>
+        </w:rPr>
+        <w:t>My</w:t>
+      </w:r>
+      <w:proofErr w:type="spellEnd"/>
+      <w:r>
+        <w:rPr>
+          <w:rFonts w:ascii="Arial Narrow" w:hAnsi="Arial Narrow"/>
+          <w:sz w:val="24"/>
+          <w:szCs w:val="24"/>
+        </w:rPr>
+        <w:t xml:space="preserve"> </w:t>
+      </w:r>
+      <w:proofErr w:type="spellStart"/>
+      <w:r>
+        <w:rPr>
+          <w:rFonts w:ascii="Arial Narrow" w:hAnsi="Arial Narrow"/>
+          <w:sz w:val="24"/>
+          <w:szCs w:val="24"/>
+        </w:rPr>
+        <w:t>Account</w:t>
+      </w:r>
+      <w:proofErr w:type="spellEnd"/>
+      <w:r>
+        <w:rPr>
+          <w:rFonts w:ascii="Arial Narrow" w:hAnsi="Arial Narrow"/>
+          <w:sz w:val="24"/>
+          <w:szCs w:val="24"/>
+        </w:rPr>
+        <w:t>”</w:t>
+      </w:r>
+      <w:r>
+        <w:rPr>
+          <w:rFonts w:ascii="Arial Narrow" w:hAnsi="Arial Narrow"/>
+          <w:sz w:val="24"/>
+          <w:szCs w:val="24"/>
+        </w:rPr>
+        <w:t>, introducir valores vá</w:t>
+      </w:r>
+      <w:r>
+        <w:rPr>
+          <w:rFonts w:ascii="Arial Narrow" w:hAnsi="Arial Narrow"/>
+          <w:sz w:val="24"/>
+          <w:szCs w:val="24"/>
+        </w:rPr>
+        <w:t>lidos y pinchar en “</w:t>
+      </w:r>
+      <w:proofErr w:type="spellStart"/>
+      <w:r>
+        <w:rPr>
+          <w:rFonts w:ascii="Arial Narrow" w:hAnsi="Arial Narrow"/>
+          <w:sz w:val="24"/>
+          <w:szCs w:val="24"/>
+        </w:rPr>
+        <w:t>Update</w:t>
+      </w:r>
+      <w:proofErr w:type="spellEnd"/>
+      <w:r>
+        <w:rPr>
+          <w:rFonts w:ascii="Arial Narrow" w:hAnsi="Arial Narrow"/>
+          <w:sz w:val="24"/>
+          <w:szCs w:val="24"/>
+        </w:rPr>
+        <w:t xml:space="preserve"> </w:t>
+      </w:r>
+      <w:proofErr w:type="spellStart"/>
+      <w:r>
+        <w:rPr>
+          <w:rFonts w:ascii="Arial Narrow" w:hAnsi="Arial Narrow"/>
+          <w:sz w:val="24"/>
+          <w:szCs w:val="24"/>
+        </w:rPr>
+        <w:t>Account</w:t>
+      </w:r>
+      <w:proofErr w:type="spellEnd"/>
+      <w:r>
+        <w:rPr>
+          <w:rFonts w:ascii="Arial Narrow" w:hAnsi="Arial Narrow"/>
+          <w:sz w:val="24"/>
+          <w:szCs w:val="24"/>
+        </w:rPr>
+        <w:t>”.</w:t>
+      </w:r>
+    </w:p>
+    <w:p>
+      <w:pPr>
+        <w:pStyle w:val="ListParagraph"/>
+        <w:numPr>
+          <w:ilvl w:val="2"/>
+          <w:numId w:val="1"/>
+        </w:numPr>
+        <w:rPr>
+          <w:rFonts w:ascii="Arial Narrow" w:hAnsi="Arial Narrow"/>
+          <w:sz w:val="24"/>
+          <w:szCs w:val="24"/>
+        </w:rPr>
+      </w:pPr>
+      <w:r>
+        <w:rPr>
+          <w:rFonts w:ascii="Arial Narrow" w:hAnsi="Arial Narrow"/>
+          <w:sz w:val="24"/>
+          <w:szCs w:val="24"/>
+        </w:rPr>
+        <w:t>Casos de uso: CU06.</w:t>
       </w:r>
     </w:p>
     <w:p>
@@ -1255,15 +1476,17 @@
           <w:rFonts w:ascii="Arial Narrow" w:hAnsi="Arial Narrow"/>
           <w:sz w:val="24"/>
           <w:szCs w:val="24"/>
-        </w:rPr>
-      </w:pPr>
-      <w:r>
-        <w:rPr>
-          <w:rFonts w:ascii="Arial Narrow" w:hAnsi="Arial Narrow"/>
-          <w:sz w:val="24"/>
-          <w:szCs w:val="24"/>
-        </w:rPr>
-        <w:t>CREAR:</w:t>
+          <w:lang w:val="en-US"/>
+        </w:rPr>
+      </w:pPr>
+      <w:r>
+        <w:rPr>
+          <w:rFonts w:ascii="Arial Narrow" w:hAnsi="Arial Narrow"/>
+          <w:sz w:val="24"/>
+          <w:szCs w:val="24"/>
+          <w:lang w:val="en-US"/>
+        </w:rPr>
+        <w:t>BORRAR:</w:t>
       </w:r>
     </w:p>
     <w:p>
@@ -1277,42 +1500,47 @@
           <w:rFonts w:ascii="Arial Narrow" w:hAnsi="Arial Narrow"/>
           <w:sz w:val="24"/>
           <w:szCs w:val="24"/>
-        </w:rPr>
-      </w:pPr>
-      <w:r>
-        <w:rPr>
-          <w:rFonts w:ascii="Arial Narrow" w:hAnsi="Arial Narrow"/>
-          <w:sz w:val="24"/>
-          <w:szCs w:val="24"/>
-        </w:rPr>
-        <w:t xml:space="preserve">Localización: </w:t>
-      </w:r>
-      <w:proofErr w:type="spellStart"/>
-      <w:r>
-        <w:rPr>
-          <w:rFonts w:ascii="Arial Narrow" w:hAnsi="Arial Narrow"/>
-          <w:sz w:val="24"/>
-          <w:szCs w:val="24"/>
-        </w:rPr>
-        <w:t>manageAccount.php</w:t>
-      </w:r>
-      <w:proofErr w:type="spellEnd"/>
-      <w:r>
-        <w:rPr>
-          <w:rFonts w:ascii="Arial Narrow" w:hAnsi="Arial Narrow"/>
-          <w:sz w:val="24"/>
-          <w:szCs w:val="24"/>
-        </w:rPr>
-        <w:t xml:space="preserve"> y </w:t>
-      </w:r>
-      <w:proofErr w:type="spellStart"/>
-      <w:r>
-        <w:rPr>
-          <w:rFonts w:ascii="Arial Narrow" w:hAnsi="Arial Narrow"/>
-          <w:sz w:val="24"/>
-          <w:szCs w:val="24"/>
-        </w:rPr>
-        <w:t>register.php</w:t>
+          <w:lang w:val="en-US"/>
+        </w:rPr>
+      </w:pPr>
+      <w:proofErr w:type="spellStart"/>
+      <w:r>
+        <w:rPr>
+          <w:rFonts w:ascii="Arial Narrow" w:hAnsi="Arial Narrow"/>
+          <w:sz w:val="24"/>
+          <w:szCs w:val="24"/>
+          <w:lang w:val="en-US"/>
+        </w:rPr>
+        <w:t>Localización</w:t>
+      </w:r>
+      <w:proofErr w:type="spellEnd"/>
+      <w:r>
+        <w:rPr>
+          <w:rFonts w:ascii="Arial Narrow" w:hAnsi="Arial Narrow"/>
+          <w:sz w:val="24"/>
+          <w:szCs w:val="24"/>
+          <w:lang w:val="en-US"/>
+        </w:rPr>
+        <w:t xml:space="preserve"> </w:t>
+      </w:r>
+      <w:proofErr w:type="spellStart"/>
+      <w:r>
+        <w:rPr>
+          <w:rFonts w:ascii="Arial Narrow" w:hAnsi="Arial Narrow"/>
+          <w:sz w:val="24"/>
+          <w:szCs w:val="24"/>
+          <w:lang w:val="en-US"/>
+        </w:rPr>
+        <w:t>account</w:t>
+      </w:r>
+      <w:r>
+        <w:rPr>
+          <w:rFonts w:ascii="Arial Narrow" w:hAnsi="Arial Narrow"/>
+          <w:sz w:val="24"/>
+          <w:szCs w:val="24"/>
+          <w:lang w:val="en-US"/>
+        </w:rPr>
+        <w:t>.php</w:t>
       </w:r>
       <w:proofErr w:type="spellEnd"/>
     </w:p>
@@ -1327,49 +1555,126 @@
           <w:rFonts w:ascii="Arial Narrow" w:hAnsi="Arial Narrow"/>
           <w:sz w:val="24"/>
           <w:szCs w:val="24"/>
-        </w:rPr>
-      </w:pPr>
-      <w:r>
-        <w:rPr>
-          <w:rFonts w:ascii="Arial Narrow" w:hAnsi="Arial Narrow"/>
-          <w:sz w:val="24"/>
-          <w:szCs w:val="24"/>
-        </w:rPr>
-        <w:t xml:space="preserve">Acceso: Estando el usuario </w:t>
-      </w:r>
-      <w:proofErr w:type="spellStart"/>
-      <w:r>
-        <w:rPr>
-          <w:rFonts w:ascii="Arial Narrow" w:hAnsi="Arial Narrow"/>
-          <w:sz w:val="24"/>
-          <w:szCs w:val="24"/>
-        </w:rPr>
-        <w:t>logueado</w:t>
-      </w:r>
-      <w:proofErr w:type="spellEnd"/>
-      <w:r>
-        <w:rPr>
-          <w:rFonts w:ascii="Arial Narrow" w:hAnsi="Arial Narrow"/>
-          <w:sz w:val="24"/>
-          <w:szCs w:val="24"/>
-        </w:rPr>
-        <w:t>, debe acceder a “Mi Cuenta”, y luego a “</w:t>
-      </w:r>
-      <w:proofErr w:type="spellStart"/>
-      <w:r>
-        <w:rPr>
-          <w:rFonts w:ascii="Arial Narrow" w:hAnsi="Arial Narrow"/>
-          <w:sz w:val="24"/>
-          <w:szCs w:val="24"/>
-        </w:rPr>
-        <w:t>Update</w:t>
-      </w:r>
-      <w:proofErr w:type="spellEnd"/>
-      <w:r>
-        <w:rPr>
-          <w:rFonts w:ascii="Arial Narrow" w:hAnsi="Arial Narrow"/>
-          <w:sz w:val="24"/>
-          <w:szCs w:val="24"/>
+          <w:lang w:val="en-US"/>
+        </w:rPr>
+      </w:pPr>
+      <w:proofErr w:type="spellStart"/>
+      <w:r>
+        <w:rPr>
+          <w:rFonts w:ascii="Arial Narrow" w:hAnsi="Arial Narrow"/>
+          <w:sz w:val="24"/>
+          <w:szCs w:val="24"/>
+          <w:lang w:val="en-US"/>
+        </w:rPr>
+        <w:t>Acceso</w:t>
+      </w:r>
+      <w:proofErr w:type="spellEnd"/>
+      <w:r>
+        <w:rPr>
+          <w:rFonts w:ascii="Arial Narrow" w:hAnsi="Arial Narrow"/>
+          <w:sz w:val="24"/>
+          <w:szCs w:val="24"/>
+          <w:lang w:val="en-US"/>
+        </w:rPr>
+        <w:t xml:space="preserve">: </w:t>
+      </w:r>
+      <w:proofErr w:type="spellStart"/>
+      <w:r>
+        <w:rPr>
+          <w:rFonts w:ascii="Arial Narrow" w:hAnsi="Arial Narrow"/>
+          <w:sz w:val="24"/>
+          <w:szCs w:val="24"/>
+          <w:lang w:val="en-US"/>
+        </w:rPr>
+        <w:t>Acceso</w:t>
+      </w:r>
+      <w:proofErr w:type="spellEnd"/>
+      <w:r>
+        <w:rPr>
+          <w:rFonts w:ascii="Arial Narrow" w:hAnsi="Arial Narrow"/>
+          <w:sz w:val="24"/>
+          <w:szCs w:val="24"/>
+          <w:lang w:val="en-US"/>
+        </w:rPr>
+        <w:t xml:space="preserve">: </w:t>
+      </w:r>
+      <w:proofErr w:type="spellStart"/>
+      <w:r>
+        <w:rPr>
+          <w:rFonts w:ascii="Arial Narrow" w:hAnsi="Arial Narrow"/>
+          <w:sz w:val="24"/>
+          <w:szCs w:val="24"/>
+          <w:lang w:val="en-US"/>
+        </w:rPr>
+        <w:t>Loguearse</w:t>
+      </w:r>
+      <w:proofErr w:type="spellEnd"/>
+      <w:r>
+        <w:rPr>
+          <w:rFonts w:ascii="Arial Narrow" w:hAnsi="Arial Narrow"/>
+          <w:sz w:val="24"/>
+          <w:szCs w:val="24"/>
+          <w:lang w:val="en-US"/>
+        </w:rPr>
+        <w:t xml:space="preserve">. </w:t>
+      </w:r>
+      <w:proofErr w:type="spellStart"/>
+      <w:r>
+        <w:rPr>
+          <w:rFonts w:ascii="Arial Narrow" w:hAnsi="Arial Narrow"/>
+          <w:sz w:val="24"/>
+          <w:szCs w:val="24"/>
+          <w:lang w:val="en-US"/>
+        </w:rPr>
+        <w:t>Después</w:t>
+      </w:r>
+      <w:proofErr w:type="spellEnd"/>
+      <w:r>
+        <w:rPr>
+          <w:rFonts w:ascii="Arial Narrow" w:hAnsi="Arial Narrow"/>
+          <w:sz w:val="24"/>
+          <w:szCs w:val="24"/>
+          <w:lang w:val="en-US"/>
+        </w:rPr>
+        <w:t xml:space="preserve">, </w:t>
+      </w:r>
+      <w:proofErr w:type="spellStart"/>
+      <w:r>
+        <w:rPr>
+          <w:rFonts w:ascii="Arial Narrow" w:hAnsi="Arial Narrow"/>
+          <w:sz w:val="24"/>
+          <w:szCs w:val="24"/>
+          <w:lang w:val="en-US"/>
+        </w:rPr>
+        <w:t>acceder</w:t>
+      </w:r>
+      <w:proofErr w:type="spellEnd"/>
+      <w:r>
+        <w:rPr>
+          <w:rFonts w:ascii="Arial Narrow" w:hAnsi="Arial Narrow"/>
+          <w:sz w:val="24"/>
+          <w:szCs w:val="24"/>
+          <w:lang w:val="en-US"/>
+        </w:rPr>
+        <w:t xml:space="preserve"> a “My Account”, </w:t>
+      </w:r>
+      <w:proofErr w:type="spellStart"/>
+      <w:r>
+        <w:rPr>
+          <w:rFonts w:ascii="Arial Narrow" w:hAnsi="Arial Narrow"/>
+          <w:sz w:val="24"/>
+          <w:szCs w:val="24"/>
+          <w:lang w:val="en-US"/>
+        </w:rPr>
+        <w:t>pinchar</w:t>
+      </w:r>
+      <w:proofErr w:type="spellEnd"/>
+      <w:r>
+        <w:rPr>
+          <w:rFonts w:ascii="Arial Narrow" w:hAnsi="Arial Narrow"/>
+          <w:sz w:val="24"/>
+          <w:szCs w:val="24"/>
+          <w:lang w:val="en-US"/>
         </w:rPr>
         <w:t xml:space="preserve"> </w:t>
       </w:r>
@@ -1379,17 +1684,46 @@
           <w:rFonts w:ascii="Arial Narrow" w:hAnsi="Arial Narrow"/>
           <w:sz w:val="24"/>
           <w:szCs w:val="24"/>
-        </w:rPr>
-        <w:t>Addresses</w:t>
-      </w:r>
-      <w:proofErr w:type="spellEnd"/>
-      <w:r>
-        <w:rPr>
-          <w:rFonts w:ascii="Arial Narrow" w:hAnsi="Arial Narrow"/>
-          <w:sz w:val="24"/>
-          <w:szCs w:val="24"/>
-        </w:rPr>
-        <w:t>”. También se va a añadir una dirección siempre que un usuario se dé de alta.</w:t>
+          <w:lang w:val="en-US"/>
+        </w:rPr>
+        <w:t>en</w:t>
+      </w:r>
+      <w:proofErr w:type="spellEnd"/>
+      <w:r>
+        <w:rPr>
+          <w:rFonts w:ascii="Arial Narrow" w:hAnsi="Arial Narrow"/>
+          <w:sz w:val="24"/>
+          <w:szCs w:val="24"/>
+          <w:lang w:val="en-US"/>
+        </w:rPr>
+        <w:t xml:space="preserve"> “Delete </w:t>
+      </w:r>
+      <w:r>
+        <w:rPr>
+          <w:rFonts w:ascii="Arial Narrow" w:hAnsi="Arial Narrow"/>
+          <w:sz w:val="24"/>
+          <w:szCs w:val="24"/>
+          <w:lang w:val="en-US"/>
+        </w:rPr>
+        <w:t>Account</w:t>
+      </w:r>
+      <w:r>
+        <w:rPr>
+          <w:rFonts w:ascii="Arial Narrow" w:hAnsi="Arial Narrow"/>
+          <w:sz w:val="24"/>
+          <w:szCs w:val="24"/>
+          <w:lang w:val="en-US"/>
+        </w:rPr>
+        <w:t>”</w:t>
+      </w:r>
+      <w:r>
+        <w:rPr>
+          <w:rFonts w:ascii="Arial Narrow" w:hAnsi="Arial Narrow"/>
+          <w:sz w:val="24"/>
+          <w:szCs w:val="24"/>
+          <w:lang w:val="en-US"/>
+        </w:rPr>
+        <w:t>.</w:t>
       </w:r>
     </w:p>
     <w:p>
@@ -1413,6 +1747,38 @@
         </w:rPr>
         <w:t>Casos de uso: CU06.</w:t>
       </w:r>
+      <w:bookmarkStart w:id="0" w:name="_GoBack"/>
+      <w:bookmarkEnd w:id="0"/>
+      <w:r>
+        <w:rPr>
+          <w:rFonts w:ascii="Arial Narrow" w:hAnsi="Arial Narrow"/>
+          <w:sz w:val="24"/>
+          <w:szCs w:val="24"/>
+        </w:rPr>
+        <w:t xml:space="preserve"> </w:t>
+      </w:r>
+    </w:p>
+    <w:p>
+      <w:pPr>
+        <w:pStyle w:val="ListParagraph"/>
+        <w:numPr>
+          <w:ilvl w:val="0"/>
+          <w:numId w:val="1"/>
+        </w:numPr>
+        <w:rPr>
+          <w:rFonts w:ascii="Arial Narrow" w:hAnsi="Arial Narrow"/>
+          <w:sz w:val="24"/>
+          <w:szCs w:val="24"/>
+        </w:rPr>
+      </w:pPr>
+      <w:r>
+        <w:rPr>
+          <w:rFonts w:ascii="Arial Narrow" w:hAnsi="Arial Narrow"/>
+          <w:sz w:val="24"/>
+          <w:szCs w:val="24"/>
+        </w:rPr>
+        <w:t>DIRECCIÓN:</w:t>
+      </w:r>
     </w:p>
     <w:p>
       <w:pPr>
@@ -1433,7 +1799,7 @@
           <w:sz w:val="24"/>
           <w:szCs w:val="24"/>
         </w:rPr>
-        <w:t>LEER:</w:t>
+        <w:t>CREAR:</w:t>
       </w:r>
     </w:p>
     <w:p>
@@ -1464,7 +1830,25 @@
           <w:sz w:val="24"/>
           <w:szCs w:val="24"/>
         </w:rPr>
-        <w:t>account.php</w:t>
+        <w:t>manageAccount.php</w:t>
+      </w:r>
+      <w:proofErr w:type="spellEnd"/>
+      <w:r>
+        <w:rPr>
+          <w:rFonts w:ascii="Arial Narrow" w:hAnsi="Arial Narrow"/>
+          <w:sz w:val="24"/>
+          <w:szCs w:val="24"/>
+        </w:rPr>
+        <w:t xml:space="preserve"> y </w:t>
+      </w:r>
+      <w:proofErr w:type="spellStart"/>
+      <w:r>
+        <w:rPr>
+          <w:rFonts w:ascii="Arial Narrow" w:hAnsi="Arial Narrow"/>
+          <w:sz w:val="24"/>
+          <w:szCs w:val="24"/>
+        </w:rPr>
+        <w:t>register.php</w:t>
       </w:r>
       <w:proofErr w:type="spellEnd"/>
     </w:p>
@@ -1479,83 +1863,69 @@
           <w:rFonts w:ascii="Arial Narrow" w:hAnsi="Arial Narrow"/>
           <w:sz w:val="24"/>
           <w:szCs w:val="24"/>
-          <w:lang w:val="en-US"/>
-        </w:rPr>
-      </w:pPr>
-      <w:r>
-        <w:rPr>
-          <w:rFonts w:ascii="Arial Narrow" w:hAnsi="Arial Narrow"/>
-          <w:sz w:val="24"/>
-          <w:szCs w:val="24"/>
-        </w:rPr>
-        <w:t xml:space="preserve">Acceso: </w:t>
-      </w:r>
-      <w:proofErr w:type="spellStart"/>
-      <w:r>
-        <w:rPr>
-          <w:rFonts w:ascii="Arial Narrow" w:hAnsi="Arial Narrow"/>
-          <w:sz w:val="24"/>
-          <w:szCs w:val="24"/>
-        </w:rPr>
-        <w:t>Loguearse</w:t>
-      </w:r>
-      <w:proofErr w:type="spellEnd"/>
-      <w:r>
-        <w:rPr>
-          <w:rFonts w:ascii="Arial Narrow" w:hAnsi="Arial Narrow"/>
-          <w:sz w:val="24"/>
-          <w:szCs w:val="24"/>
-        </w:rPr>
-        <w:t xml:space="preserve">. </w:t>
-      </w:r>
-      <w:proofErr w:type="spellStart"/>
-      <w:r>
-        <w:rPr>
-          <w:rFonts w:ascii="Arial Narrow" w:hAnsi="Arial Narrow"/>
-          <w:sz w:val="24"/>
-          <w:szCs w:val="24"/>
-          <w:lang w:val="en-US"/>
-        </w:rPr>
-        <w:t>Después</w:t>
-      </w:r>
-      <w:proofErr w:type="spellEnd"/>
-      <w:r>
-        <w:rPr>
-          <w:rFonts w:ascii="Arial Narrow" w:hAnsi="Arial Narrow"/>
-          <w:sz w:val="24"/>
-          <w:szCs w:val="24"/>
-          <w:lang w:val="en-US"/>
-        </w:rPr>
-        <w:t xml:space="preserve">, </w:t>
-      </w:r>
-      <w:proofErr w:type="spellStart"/>
-      <w:r>
-        <w:rPr>
-          <w:rFonts w:ascii="Arial Narrow" w:hAnsi="Arial Narrow"/>
-          <w:sz w:val="24"/>
-          <w:szCs w:val="24"/>
-          <w:lang w:val="en-US"/>
-        </w:rPr>
-        <w:t>acceder</w:t>
-      </w:r>
-      <w:proofErr w:type="spellEnd"/>
-      <w:r>
-        <w:rPr>
-          <w:rFonts w:ascii="Arial Narrow" w:hAnsi="Arial Narrow"/>
-          <w:sz w:val="24"/>
-          <w:szCs w:val="24"/>
-          <w:lang w:val="en-US"/>
-        </w:rPr>
-        <w:t xml:space="preserve"> a “My Account</w:t>
-      </w:r>
-      <w:r>
-        <w:rPr>
-          <w:rFonts w:ascii="Arial Narrow" w:hAnsi="Arial Narrow"/>
-          <w:sz w:val="24"/>
-          <w:szCs w:val="24"/>
-          <w:lang w:val="en-US"/>
-        </w:rPr>
-        <w:t>”.</w:t>
+        </w:rPr>
+      </w:pPr>
+      <w:r>
+        <w:rPr>
+          <w:rFonts w:ascii="Arial Narrow" w:hAnsi="Arial Narrow"/>
+          <w:sz w:val="24"/>
+          <w:szCs w:val="24"/>
+        </w:rPr>
+        <w:t xml:space="preserve">Acceso: Estando el usuario </w:t>
+      </w:r>
+      <w:proofErr w:type="spellStart"/>
+      <w:r>
+        <w:rPr>
+          <w:rFonts w:ascii="Arial Narrow" w:hAnsi="Arial Narrow"/>
+          <w:sz w:val="24"/>
+          <w:szCs w:val="24"/>
+        </w:rPr>
+        <w:t>logueado</w:t>
+      </w:r>
+      <w:proofErr w:type="spellEnd"/>
+      <w:r>
+        <w:rPr>
+          <w:rFonts w:ascii="Arial Narrow" w:hAnsi="Arial Narrow"/>
+          <w:sz w:val="24"/>
+          <w:szCs w:val="24"/>
+        </w:rPr>
+        <w:t>, debe acceder a “Mi Cuenta”, y luego a “</w:t>
+      </w:r>
+      <w:proofErr w:type="spellStart"/>
+      <w:r>
+        <w:rPr>
+          <w:rFonts w:ascii="Arial Narrow" w:hAnsi="Arial Narrow"/>
+          <w:sz w:val="24"/>
+          <w:szCs w:val="24"/>
+        </w:rPr>
+        <w:t>Update</w:t>
+      </w:r>
+      <w:proofErr w:type="spellEnd"/>
+      <w:r>
+        <w:rPr>
+          <w:rFonts w:ascii="Arial Narrow" w:hAnsi="Arial Narrow"/>
+          <w:sz w:val="24"/>
+          <w:szCs w:val="24"/>
+        </w:rPr>
+        <w:t xml:space="preserve"> </w:t>
+      </w:r>
+      <w:proofErr w:type="spellStart"/>
+      <w:r>
+        <w:rPr>
+          <w:rFonts w:ascii="Arial Narrow" w:hAnsi="Arial Narrow"/>
+          <w:sz w:val="24"/>
+          <w:szCs w:val="24"/>
+        </w:rPr>
+        <w:t>Addresses</w:t>
+      </w:r>
+      <w:proofErr w:type="spellEnd"/>
+      <w:r>
+        <w:rPr>
+          <w:rFonts w:ascii="Arial Narrow" w:hAnsi="Arial Narrow"/>
+          <w:sz w:val="24"/>
+          <w:szCs w:val="24"/>
+        </w:rPr>
+        <w:t>”. También se va a añadir una dirección siempre que un usuario se dé de alta.</w:t>
       </w:r>
     </w:p>
     <w:p>
@@ -1569,6 +1939,172 @@
           <w:rFonts w:ascii="Arial Narrow" w:hAnsi="Arial Narrow"/>
           <w:sz w:val="24"/>
           <w:szCs w:val="24"/>
+        </w:rPr>
+      </w:pPr>
+      <w:r>
+        <w:rPr>
+          <w:rFonts w:ascii="Arial Narrow" w:hAnsi="Arial Narrow"/>
+          <w:sz w:val="24"/>
+          <w:szCs w:val="24"/>
+        </w:rPr>
+        <w:t>Casos de uso: CU06.</w:t>
+      </w:r>
+    </w:p>
+    <w:p>
+      <w:pPr>
+        <w:pStyle w:val="ListParagraph"/>
+        <w:numPr>
+          <w:ilvl w:val="1"/>
+          <w:numId w:val="1"/>
+        </w:numPr>
+        <w:rPr>
+          <w:rFonts w:ascii="Arial Narrow" w:hAnsi="Arial Narrow"/>
+          <w:sz w:val="24"/>
+          <w:szCs w:val="24"/>
+        </w:rPr>
+      </w:pPr>
+      <w:r>
+        <w:rPr>
+          <w:rFonts w:ascii="Arial Narrow" w:hAnsi="Arial Narrow"/>
+          <w:sz w:val="24"/>
+          <w:szCs w:val="24"/>
+        </w:rPr>
+        <w:t>LEER:</w:t>
+      </w:r>
+    </w:p>
+    <w:p>
+      <w:pPr>
+        <w:pStyle w:val="ListParagraph"/>
+        <w:numPr>
+          <w:ilvl w:val="2"/>
+          <w:numId w:val="1"/>
+        </w:numPr>
+        <w:rPr>
+          <w:rFonts w:ascii="Arial Narrow" w:hAnsi="Arial Narrow"/>
+          <w:sz w:val="24"/>
+          <w:szCs w:val="24"/>
+        </w:rPr>
+      </w:pPr>
+      <w:r>
+        <w:rPr>
+          <w:rFonts w:ascii="Arial Narrow" w:hAnsi="Arial Narrow"/>
+          <w:sz w:val="24"/>
+          <w:szCs w:val="24"/>
+        </w:rPr>
+        <w:t xml:space="preserve">Localización: </w:t>
+      </w:r>
+      <w:proofErr w:type="spellStart"/>
+      <w:r>
+        <w:rPr>
+          <w:rFonts w:ascii="Arial Narrow" w:hAnsi="Arial Narrow"/>
+          <w:sz w:val="24"/>
+          <w:szCs w:val="24"/>
+        </w:rPr>
+        <w:t>account.php</w:t>
+      </w:r>
+      <w:proofErr w:type="spellEnd"/>
+    </w:p>
+    <w:p>
+      <w:pPr>
+        <w:pStyle w:val="ListParagraph"/>
+        <w:numPr>
+          <w:ilvl w:val="2"/>
+          <w:numId w:val="1"/>
+        </w:numPr>
+        <w:rPr>
+          <w:rFonts w:ascii="Arial Narrow" w:hAnsi="Arial Narrow"/>
+          <w:sz w:val="24"/>
+          <w:szCs w:val="24"/>
+          <w:lang w:val="en-US"/>
+        </w:rPr>
+      </w:pPr>
+      <w:r>
+        <w:rPr>
+          <w:rFonts w:ascii="Arial Narrow" w:hAnsi="Arial Narrow"/>
+          <w:sz w:val="24"/>
+          <w:szCs w:val="24"/>
+        </w:rPr>
+        <w:t xml:space="preserve">Acceso: </w:t>
+      </w:r>
+      <w:proofErr w:type="spellStart"/>
+      <w:r>
+        <w:rPr>
+          <w:rFonts w:ascii="Arial Narrow" w:hAnsi="Arial Narrow"/>
+          <w:sz w:val="24"/>
+          <w:szCs w:val="24"/>
+        </w:rPr>
+        <w:t>Loguearse</w:t>
+      </w:r>
+      <w:proofErr w:type="spellEnd"/>
+      <w:r>
+        <w:rPr>
+          <w:rFonts w:ascii="Arial Narrow" w:hAnsi="Arial Narrow"/>
+          <w:sz w:val="24"/>
+          <w:szCs w:val="24"/>
+        </w:rPr>
+        <w:t xml:space="preserve">. </w:t>
+      </w:r>
+      <w:proofErr w:type="spellStart"/>
+      <w:r>
+        <w:rPr>
+          <w:rFonts w:ascii="Arial Narrow" w:hAnsi="Arial Narrow"/>
+          <w:sz w:val="24"/>
+          <w:szCs w:val="24"/>
+          <w:lang w:val="en-US"/>
+        </w:rPr>
+        <w:t>Después</w:t>
+      </w:r>
+      <w:proofErr w:type="spellEnd"/>
+      <w:r>
+        <w:rPr>
+          <w:rFonts w:ascii="Arial Narrow" w:hAnsi="Arial Narrow"/>
+          <w:sz w:val="24"/>
+          <w:szCs w:val="24"/>
+          <w:lang w:val="en-US"/>
+        </w:rPr>
+        <w:t xml:space="preserve">, </w:t>
+      </w:r>
+      <w:proofErr w:type="spellStart"/>
+      <w:r>
+        <w:rPr>
+          <w:rFonts w:ascii="Arial Narrow" w:hAnsi="Arial Narrow"/>
+          <w:sz w:val="24"/>
+          <w:szCs w:val="24"/>
+          <w:lang w:val="en-US"/>
+        </w:rPr>
+        <w:t>acceder</w:t>
+      </w:r>
+      <w:proofErr w:type="spellEnd"/>
+      <w:r>
+        <w:rPr>
+          <w:rFonts w:ascii="Arial Narrow" w:hAnsi="Arial Narrow"/>
+          <w:sz w:val="24"/>
+          <w:szCs w:val="24"/>
+          <w:lang w:val="en-US"/>
+        </w:rPr>
+        <w:t xml:space="preserve"> a “My Account</w:t>
+      </w:r>
+      <w:r>
+        <w:rPr>
+          <w:rFonts w:ascii="Arial Narrow" w:hAnsi="Arial Narrow"/>
+          <w:sz w:val="24"/>
+          <w:szCs w:val="24"/>
+          <w:lang w:val="en-US"/>
+        </w:rPr>
+        <w:t>”.</w:t>
+      </w:r>
+    </w:p>
+    <w:p>
+      <w:pPr>
+        <w:pStyle w:val="ListParagraph"/>
+        <w:numPr>
+          <w:ilvl w:val="2"/>
+          <w:numId w:val="1"/>
+        </w:numPr>
+        <w:rPr>
+          <w:rFonts w:ascii="Arial Narrow" w:hAnsi="Arial Narrow"/>
+          <w:sz w:val="24"/>
+          <w:szCs w:val="24"/>
           <w:lang w:val="en-US"/>
         </w:rPr>
       </w:pPr>
@@ -1611,6 +2147,582 @@
           <w:lang w:val="en-US"/>
         </w:rPr>
         <w:t>: CU04.</w:t>
+      </w:r>
+    </w:p>
+    <w:p>
+      <w:pPr>
+        <w:pStyle w:val="ListParagraph"/>
+        <w:numPr>
+          <w:ilvl w:val="1"/>
+          <w:numId w:val="1"/>
+        </w:numPr>
+        <w:rPr>
+          <w:rFonts w:ascii="Arial Narrow" w:hAnsi="Arial Narrow"/>
+          <w:sz w:val="24"/>
+          <w:szCs w:val="24"/>
+          <w:lang w:val="en-US"/>
+        </w:rPr>
+      </w:pPr>
+      <w:r>
+        <w:rPr>
+          <w:rFonts w:ascii="Arial Narrow" w:hAnsi="Arial Narrow"/>
+          <w:sz w:val="24"/>
+          <w:szCs w:val="24"/>
+          <w:lang w:val="en-US"/>
+        </w:rPr>
+        <w:t xml:space="preserve">ACTUALIZAR: </w:t>
+      </w:r>
+    </w:p>
+    <w:p>
+      <w:pPr>
+        <w:pStyle w:val="ListParagraph"/>
+        <w:numPr>
+          <w:ilvl w:val="2"/>
+          <w:numId w:val="1"/>
+        </w:numPr>
+        <w:rPr>
+          <w:rFonts w:ascii="Arial Narrow" w:hAnsi="Arial Narrow"/>
+          <w:sz w:val="24"/>
+          <w:szCs w:val="24"/>
+          <w:lang w:val="en-US"/>
+        </w:rPr>
+      </w:pPr>
+      <w:proofErr w:type="spellStart"/>
+      <w:r>
+        <w:rPr>
+          <w:rFonts w:ascii="Arial Narrow" w:hAnsi="Arial Narrow"/>
+          <w:sz w:val="24"/>
+          <w:szCs w:val="24"/>
+          <w:lang w:val="en-US"/>
+        </w:rPr>
+        <w:t>Localización</w:t>
+      </w:r>
+      <w:proofErr w:type="spellEnd"/>
+      <w:r>
+        <w:rPr>
+          <w:rFonts w:ascii="Arial Narrow" w:hAnsi="Arial Narrow"/>
+          <w:sz w:val="24"/>
+          <w:szCs w:val="24"/>
+          <w:lang w:val="en-US"/>
+        </w:rPr>
+        <w:t xml:space="preserve">: </w:t>
+      </w:r>
+      <w:proofErr w:type="spellStart"/>
+      <w:r>
+        <w:rPr>
+          <w:rFonts w:ascii="Arial Narrow" w:hAnsi="Arial Narrow"/>
+          <w:sz w:val="24"/>
+          <w:szCs w:val="24"/>
+          <w:lang w:val="en-US"/>
+        </w:rPr>
+        <w:t>addresses</w:t>
+      </w:r>
+      <w:r>
+        <w:rPr>
+          <w:rFonts w:ascii="Arial Narrow" w:hAnsi="Arial Narrow"/>
+          <w:sz w:val="24"/>
+          <w:szCs w:val="24"/>
+          <w:lang w:val="en-US"/>
+        </w:rPr>
+        <w:t>.php</w:t>
+      </w:r>
+      <w:proofErr w:type="spellEnd"/>
+    </w:p>
+    <w:p>
+      <w:pPr>
+        <w:pStyle w:val="ListParagraph"/>
+        <w:numPr>
+          <w:ilvl w:val="2"/>
+          <w:numId w:val="1"/>
+        </w:numPr>
+        <w:rPr>
+          <w:rFonts w:ascii="Arial Narrow" w:hAnsi="Arial Narrow"/>
+          <w:sz w:val="24"/>
+          <w:szCs w:val="24"/>
+        </w:rPr>
+      </w:pPr>
+      <w:r>
+        <w:rPr>
+          <w:rFonts w:ascii="Arial Narrow" w:hAnsi="Arial Narrow"/>
+          <w:sz w:val="24"/>
+          <w:szCs w:val="24"/>
+        </w:rPr>
+        <w:lastRenderedPageBreak/>
+        <w:t xml:space="preserve">Acceso: </w:t>
+      </w:r>
+      <w:r>
+        <w:rPr>
+          <w:rFonts w:ascii="Arial Narrow" w:hAnsi="Arial Narrow"/>
+          <w:sz w:val="24"/>
+          <w:szCs w:val="24"/>
+        </w:rPr>
+        <w:t xml:space="preserve">Acceso: </w:t>
+      </w:r>
+      <w:proofErr w:type="spellStart"/>
+      <w:r>
+        <w:rPr>
+          <w:rFonts w:ascii="Arial Narrow" w:hAnsi="Arial Narrow"/>
+          <w:sz w:val="24"/>
+          <w:szCs w:val="24"/>
+        </w:rPr>
+        <w:t>Loguearse</w:t>
+      </w:r>
+      <w:proofErr w:type="spellEnd"/>
+      <w:r>
+        <w:rPr>
+          <w:rFonts w:ascii="Arial Narrow" w:hAnsi="Arial Narrow"/>
+          <w:sz w:val="24"/>
+          <w:szCs w:val="24"/>
+        </w:rPr>
+        <w:t xml:space="preserve">. </w:t>
+      </w:r>
+      <w:r>
+        <w:rPr>
+          <w:rFonts w:ascii="Arial Narrow" w:hAnsi="Arial Narrow"/>
+          <w:sz w:val="24"/>
+          <w:szCs w:val="24"/>
+        </w:rPr>
+        <w:t>Después, acceder a “</w:t>
+      </w:r>
+      <w:proofErr w:type="spellStart"/>
+      <w:r>
+        <w:rPr>
+          <w:rFonts w:ascii="Arial Narrow" w:hAnsi="Arial Narrow"/>
+          <w:sz w:val="24"/>
+          <w:szCs w:val="24"/>
+        </w:rPr>
+        <w:t>My</w:t>
+      </w:r>
+      <w:proofErr w:type="spellEnd"/>
+      <w:r>
+        <w:rPr>
+          <w:rFonts w:ascii="Arial Narrow" w:hAnsi="Arial Narrow"/>
+          <w:sz w:val="24"/>
+          <w:szCs w:val="24"/>
+        </w:rPr>
+        <w:t xml:space="preserve"> </w:t>
+      </w:r>
+      <w:proofErr w:type="spellStart"/>
+      <w:r>
+        <w:rPr>
+          <w:rFonts w:ascii="Arial Narrow" w:hAnsi="Arial Narrow"/>
+          <w:sz w:val="24"/>
+          <w:szCs w:val="24"/>
+        </w:rPr>
+        <w:t>Account</w:t>
+      </w:r>
+      <w:proofErr w:type="spellEnd"/>
+      <w:r>
+        <w:rPr>
+          <w:rFonts w:ascii="Arial Narrow" w:hAnsi="Arial Narrow"/>
+          <w:sz w:val="24"/>
+          <w:szCs w:val="24"/>
+        </w:rPr>
+        <w:t xml:space="preserve">”, </w:t>
+      </w:r>
+      <w:r>
+        <w:rPr>
+          <w:rFonts w:ascii="Arial Narrow" w:hAnsi="Arial Narrow"/>
+          <w:sz w:val="24"/>
+          <w:szCs w:val="24"/>
+        </w:rPr>
+        <w:t>pinchar en “</w:t>
+      </w:r>
+      <w:proofErr w:type="spellStart"/>
+      <w:r>
+        <w:rPr>
+          <w:rFonts w:ascii="Arial Narrow" w:hAnsi="Arial Narrow"/>
+          <w:sz w:val="24"/>
+          <w:szCs w:val="24"/>
+        </w:rPr>
+        <w:t>Update</w:t>
+      </w:r>
+      <w:proofErr w:type="spellEnd"/>
+      <w:r>
+        <w:rPr>
+          <w:rFonts w:ascii="Arial Narrow" w:hAnsi="Arial Narrow"/>
+          <w:sz w:val="24"/>
+          <w:szCs w:val="24"/>
+        </w:rPr>
+        <w:t xml:space="preserve"> </w:t>
+      </w:r>
+      <w:proofErr w:type="spellStart"/>
+      <w:r>
+        <w:rPr>
+          <w:rFonts w:ascii="Arial Narrow" w:hAnsi="Arial Narrow"/>
+          <w:sz w:val="24"/>
+          <w:szCs w:val="24"/>
+        </w:rPr>
+        <w:t>Address</w:t>
+      </w:r>
+      <w:proofErr w:type="spellEnd"/>
+      <w:r>
+        <w:rPr>
+          <w:rFonts w:ascii="Arial Narrow" w:hAnsi="Arial Narrow"/>
+          <w:sz w:val="24"/>
+          <w:szCs w:val="24"/>
+        </w:rPr>
+        <w:t xml:space="preserve">”, </w:t>
+      </w:r>
+      <w:proofErr w:type="spellStart"/>
+      <w:r>
+        <w:rPr>
+          <w:rFonts w:ascii="Arial Narrow" w:hAnsi="Arial Narrow"/>
+          <w:sz w:val="24"/>
+          <w:szCs w:val="24"/>
+        </w:rPr>
+        <w:t>introduceir</w:t>
+      </w:r>
+      <w:proofErr w:type="spellEnd"/>
+      <w:r>
+        <w:rPr>
+          <w:rFonts w:ascii="Arial Narrow" w:hAnsi="Arial Narrow"/>
+          <w:sz w:val="24"/>
+          <w:szCs w:val="24"/>
+        </w:rPr>
+        <w:t xml:space="preserve"> valores vá</w:t>
+      </w:r>
+      <w:r>
+        <w:rPr>
+          <w:rFonts w:ascii="Arial Narrow" w:hAnsi="Arial Narrow"/>
+          <w:sz w:val="24"/>
+          <w:szCs w:val="24"/>
+        </w:rPr>
+        <w:t>lidos y pinchar en “</w:t>
+      </w:r>
+      <w:proofErr w:type="spellStart"/>
+      <w:r>
+        <w:rPr>
+          <w:rFonts w:ascii="Arial Narrow" w:hAnsi="Arial Narrow"/>
+          <w:sz w:val="24"/>
+          <w:szCs w:val="24"/>
+        </w:rPr>
+        <w:t>Update</w:t>
+      </w:r>
+      <w:proofErr w:type="spellEnd"/>
+      <w:r>
+        <w:rPr>
+          <w:rFonts w:ascii="Arial Narrow" w:hAnsi="Arial Narrow"/>
+          <w:sz w:val="24"/>
+          <w:szCs w:val="24"/>
+        </w:rPr>
+        <w:t xml:space="preserve"> </w:t>
+      </w:r>
+      <w:proofErr w:type="spellStart"/>
+      <w:r>
+        <w:rPr>
+          <w:rFonts w:ascii="Arial Narrow" w:hAnsi="Arial Narrow"/>
+          <w:sz w:val="24"/>
+          <w:szCs w:val="24"/>
+        </w:rPr>
+        <w:t>Address</w:t>
+      </w:r>
+      <w:proofErr w:type="spellEnd"/>
+      <w:r>
+        <w:rPr>
+          <w:rFonts w:ascii="Arial Narrow" w:hAnsi="Arial Narrow"/>
+          <w:sz w:val="24"/>
+          <w:szCs w:val="24"/>
+        </w:rPr>
+        <w:t>”.</w:t>
+      </w:r>
+    </w:p>
+    <w:p>
+      <w:pPr>
+        <w:pStyle w:val="ListParagraph"/>
+        <w:numPr>
+          <w:ilvl w:val="2"/>
+          <w:numId w:val="1"/>
+        </w:numPr>
+        <w:rPr>
+          <w:rFonts w:ascii="Arial Narrow" w:hAnsi="Arial Narrow"/>
+          <w:sz w:val="24"/>
+          <w:szCs w:val="24"/>
+          <w:lang w:val="en-US"/>
+        </w:rPr>
+      </w:pPr>
+      <w:r>
+        <w:rPr>
+          <w:rFonts w:ascii="Arial Narrow" w:hAnsi="Arial Narrow"/>
+          <w:sz w:val="24"/>
+          <w:szCs w:val="24"/>
+        </w:rPr>
+        <w:t>Casos de uso: CU06.</w:t>
+      </w:r>
+    </w:p>
+    <w:p>
+      <w:pPr>
+        <w:pStyle w:val="ListParagraph"/>
+        <w:numPr>
+          <w:ilvl w:val="1"/>
+          <w:numId w:val="1"/>
+        </w:numPr>
+        <w:rPr>
+          <w:rFonts w:ascii="Arial Narrow" w:hAnsi="Arial Narrow"/>
+          <w:sz w:val="24"/>
+          <w:szCs w:val="24"/>
+          <w:lang w:val="en-US"/>
+        </w:rPr>
+      </w:pPr>
+      <w:r>
+        <w:rPr>
+          <w:rFonts w:ascii="Arial Narrow" w:hAnsi="Arial Narrow"/>
+          <w:sz w:val="24"/>
+          <w:szCs w:val="24"/>
+          <w:lang w:val="en-US"/>
+        </w:rPr>
+        <w:t>BORRAR:</w:t>
+      </w:r>
+    </w:p>
+    <w:p>
+      <w:pPr>
+        <w:pStyle w:val="ListParagraph"/>
+        <w:numPr>
+          <w:ilvl w:val="2"/>
+          <w:numId w:val="1"/>
+        </w:numPr>
+        <w:rPr>
+          <w:rFonts w:ascii="Arial Narrow" w:hAnsi="Arial Narrow"/>
+          <w:sz w:val="24"/>
+          <w:szCs w:val="24"/>
+          <w:lang w:val="en-US"/>
+        </w:rPr>
+      </w:pPr>
+      <w:proofErr w:type="spellStart"/>
+      <w:r>
+        <w:rPr>
+          <w:rFonts w:ascii="Arial Narrow" w:hAnsi="Arial Narrow"/>
+          <w:sz w:val="24"/>
+          <w:szCs w:val="24"/>
+          <w:lang w:val="en-US"/>
+        </w:rPr>
+        <w:t>Localización</w:t>
+      </w:r>
+      <w:proofErr w:type="spellEnd"/>
+      <w:r>
+        <w:rPr>
+          <w:rFonts w:ascii="Arial Narrow" w:hAnsi="Arial Narrow"/>
+          <w:sz w:val="24"/>
+          <w:szCs w:val="24"/>
+          <w:lang w:val="en-US"/>
+        </w:rPr>
+        <w:t xml:space="preserve"> </w:t>
+      </w:r>
+      <w:proofErr w:type="spellStart"/>
+      <w:r>
+        <w:rPr>
+          <w:rFonts w:ascii="Arial Narrow" w:hAnsi="Arial Narrow"/>
+          <w:sz w:val="24"/>
+          <w:szCs w:val="24"/>
+          <w:lang w:val="en-US"/>
+        </w:rPr>
+        <w:t>address.php</w:t>
+      </w:r>
+      <w:proofErr w:type="spellEnd"/>
+    </w:p>
+    <w:p>
+      <w:pPr>
+        <w:pStyle w:val="ListParagraph"/>
+        <w:numPr>
+          <w:ilvl w:val="2"/>
+          <w:numId w:val="1"/>
+        </w:numPr>
+        <w:rPr>
+          <w:rFonts w:ascii="Arial Narrow" w:hAnsi="Arial Narrow"/>
+          <w:sz w:val="24"/>
+          <w:szCs w:val="24"/>
+          <w:lang w:val="en-US"/>
+        </w:rPr>
+      </w:pPr>
+      <w:proofErr w:type="spellStart"/>
+      <w:r>
+        <w:rPr>
+          <w:rFonts w:ascii="Arial Narrow" w:hAnsi="Arial Narrow"/>
+          <w:sz w:val="24"/>
+          <w:szCs w:val="24"/>
+          <w:lang w:val="en-US"/>
+        </w:rPr>
+        <w:t>Acceso</w:t>
+      </w:r>
+      <w:proofErr w:type="spellEnd"/>
+      <w:r>
+        <w:rPr>
+          <w:rFonts w:ascii="Arial Narrow" w:hAnsi="Arial Narrow"/>
+          <w:sz w:val="24"/>
+          <w:szCs w:val="24"/>
+          <w:lang w:val="en-US"/>
+        </w:rPr>
+        <w:t xml:space="preserve">: </w:t>
+      </w:r>
+      <w:proofErr w:type="spellStart"/>
+      <w:r>
+        <w:rPr>
+          <w:rFonts w:ascii="Arial Narrow" w:hAnsi="Arial Narrow"/>
+          <w:sz w:val="24"/>
+          <w:szCs w:val="24"/>
+          <w:lang w:val="en-US"/>
+        </w:rPr>
+        <w:t>Acceso</w:t>
+      </w:r>
+      <w:proofErr w:type="spellEnd"/>
+      <w:r>
+        <w:rPr>
+          <w:rFonts w:ascii="Arial Narrow" w:hAnsi="Arial Narrow"/>
+          <w:sz w:val="24"/>
+          <w:szCs w:val="24"/>
+          <w:lang w:val="en-US"/>
+        </w:rPr>
+        <w:t xml:space="preserve">: </w:t>
+      </w:r>
+      <w:proofErr w:type="spellStart"/>
+      <w:r>
+        <w:rPr>
+          <w:rFonts w:ascii="Arial Narrow" w:hAnsi="Arial Narrow"/>
+          <w:sz w:val="24"/>
+          <w:szCs w:val="24"/>
+          <w:lang w:val="en-US"/>
+        </w:rPr>
+        <w:t>Loguearse</w:t>
+      </w:r>
+      <w:proofErr w:type="spellEnd"/>
+      <w:r>
+        <w:rPr>
+          <w:rFonts w:ascii="Arial Narrow" w:hAnsi="Arial Narrow"/>
+          <w:sz w:val="24"/>
+          <w:szCs w:val="24"/>
+          <w:lang w:val="en-US"/>
+        </w:rPr>
+        <w:t xml:space="preserve">. </w:t>
+      </w:r>
+      <w:proofErr w:type="spellStart"/>
+      <w:r>
+        <w:rPr>
+          <w:rFonts w:ascii="Arial Narrow" w:hAnsi="Arial Narrow"/>
+          <w:sz w:val="24"/>
+          <w:szCs w:val="24"/>
+          <w:lang w:val="en-US"/>
+        </w:rPr>
+        <w:t>Después</w:t>
+      </w:r>
+      <w:proofErr w:type="spellEnd"/>
+      <w:r>
+        <w:rPr>
+          <w:rFonts w:ascii="Arial Narrow" w:hAnsi="Arial Narrow"/>
+          <w:sz w:val="24"/>
+          <w:szCs w:val="24"/>
+          <w:lang w:val="en-US"/>
+        </w:rPr>
+        <w:t xml:space="preserve">, </w:t>
+      </w:r>
+      <w:proofErr w:type="spellStart"/>
+      <w:r>
+        <w:rPr>
+          <w:rFonts w:ascii="Arial Narrow" w:hAnsi="Arial Narrow"/>
+          <w:sz w:val="24"/>
+          <w:szCs w:val="24"/>
+          <w:lang w:val="en-US"/>
+        </w:rPr>
+        <w:t>acceder</w:t>
+      </w:r>
+      <w:proofErr w:type="spellEnd"/>
+      <w:r>
+        <w:rPr>
+          <w:rFonts w:ascii="Arial Narrow" w:hAnsi="Arial Narrow"/>
+          <w:sz w:val="24"/>
+          <w:szCs w:val="24"/>
+          <w:lang w:val="en-US"/>
+        </w:rPr>
+        <w:t xml:space="preserve"> a “My Account”, </w:t>
+      </w:r>
+      <w:proofErr w:type="spellStart"/>
+      <w:r>
+        <w:rPr>
+          <w:rFonts w:ascii="Arial Narrow" w:hAnsi="Arial Narrow"/>
+          <w:sz w:val="24"/>
+          <w:szCs w:val="24"/>
+          <w:lang w:val="en-US"/>
+        </w:rPr>
+        <w:t>pinchar</w:t>
+      </w:r>
+      <w:proofErr w:type="spellEnd"/>
+      <w:r>
+        <w:rPr>
+          <w:rFonts w:ascii="Arial Narrow" w:hAnsi="Arial Narrow"/>
+          <w:sz w:val="24"/>
+          <w:szCs w:val="24"/>
+          <w:lang w:val="en-US"/>
+        </w:rPr>
+        <w:t xml:space="preserve"> </w:t>
+      </w:r>
+      <w:proofErr w:type="spellStart"/>
+      <w:r>
+        <w:rPr>
+          <w:rFonts w:ascii="Arial Narrow" w:hAnsi="Arial Narrow"/>
+          <w:sz w:val="24"/>
+          <w:szCs w:val="24"/>
+          <w:lang w:val="en-US"/>
+        </w:rPr>
+        <w:t>en</w:t>
+      </w:r>
+      <w:proofErr w:type="spellEnd"/>
+      <w:r>
+        <w:rPr>
+          <w:rFonts w:ascii="Arial Narrow" w:hAnsi="Arial Narrow"/>
+          <w:sz w:val="24"/>
+          <w:szCs w:val="24"/>
+          <w:lang w:val="en-US"/>
+        </w:rPr>
+        <w:t xml:space="preserve"> “</w:t>
+      </w:r>
+      <w:r>
+        <w:rPr>
+          <w:rFonts w:ascii="Arial Narrow" w:hAnsi="Arial Narrow"/>
+          <w:sz w:val="24"/>
+          <w:szCs w:val="24"/>
+          <w:lang w:val="en-US"/>
+        </w:rPr>
+        <w:t>Delete</w:t>
+      </w:r>
+      <w:r>
+        <w:rPr>
+          <w:rFonts w:ascii="Arial Narrow" w:hAnsi="Arial Narrow"/>
+          <w:sz w:val="24"/>
+          <w:szCs w:val="24"/>
+          <w:lang w:val="en-US"/>
+        </w:rPr>
+        <w:t xml:space="preserve"> Address”</w:t>
+      </w:r>
+      <w:r>
+        <w:rPr>
+          <w:rFonts w:ascii="Arial Narrow" w:hAnsi="Arial Narrow"/>
+          <w:sz w:val="24"/>
+          <w:szCs w:val="24"/>
+          <w:lang w:val="en-US"/>
+        </w:rPr>
+        <w:t>.</w:t>
+      </w:r>
+    </w:p>
+    <w:p>
+      <w:pPr>
+        <w:pStyle w:val="ListParagraph"/>
+        <w:numPr>
+          <w:ilvl w:val="2"/>
+          <w:numId w:val="1"/>
+        </w:numPr>
+        <w:rPr>
+          <w:rFonts w:ascii="Arial Narrow" w:hAnsi="Arial Narrow"/>
+          <w:sz w:val="24"/>
+          <w:szCs w:val="24"/>
+          <w:lang w:val="en-US"/>
+        </w:rPr>
+      </w:pPr>
+      <w:r>
+        <w:rPr>
+          <w:rFonts w:ascii="Arial Narrow" w:hAnsi="Arial Narrow"/>
+          <w:sz w:val="24"/>
+          <w:szCs w:val="24"/>
+        </w:rPr>
+        <w:t>Casos de uso: CU06.</w:t>
       </w:r>
     </w:p>
     <w:sectPr>

</xml_diff>

<commit_message>
terminado delete de user y address v2
</commit_message>
<xml_diff>
--- a/Documentation/Diseño/Operaciones CRUD.docx
+++ b/Documentation/Diseño/Operaciones CRUD.docx
@@ -282,6 +282,15 @@
                 <w:lang w:val="en-US"/>
               </w:rPr>
             </w:pPr>
+            <w:r>
+              <w:rPr>
+                <w:rFonts w:ascii="Arial Narrow" w:hAnsi="Arial Narrow"/>
+                <w:sz w:val="20"/>
+                <w:szCs w:val="20"/>
+                <w:lang w:val="en-US"/>
+              </w:rPr>
+              <w:t>X</w:t>
+            </w:r>
           </w:p>
         </w:tc>
       </w:tr>
@@ -402,6 +411,17 @@
                 <w:lang w:val="en-US"/>
               </w:rPr>
             </w:pPr>
+            <w:r>
+              <w:rPr>
+                <w:rFonts w:ascii="Arial Narrow" w:hAnsi="Arial Narrow"/>
+                <w:sz w:val="20"/>
+                <w:szCs w:val="20"/>
+                <w:lang w:val="en-US"/>
+              </w:rPr>
+              <w:t>X</w:t>
+            </w:r>
+            <w:bookmarkStart w:id="0" w:name="_GoBack"/>
+            <w:bookmarkEnd w:id="0"/>
           </w:p>
         </w:tc>
       </w:tr>
@@ -1388,15 +1408,7 @@
           <w:sz w:val="24"/>
           <w:szCs w:val="24"/>
         </w:rPr>
-        <w:t>”</w:t>
-      </w:r>
-      <w:r>
-        <w:rPr>
-          <w:rFonts w:ascii="Arial Narrow" w:hAnsi="Arial Narrow"/>
-          <w:sz w:val="24"/>
-          <w:szCs w:val="24"/>
-        </w:rPr>
-        <w:t>, introducir valores vá</w:t>
+        <w:t>”, introducir valores vá</w:t>
       </w:r>
       <w:r>
         <w:rPr>
@@ -1531,16 +1543,7 @@
           <w:szCs w:val="24"/>
           <w:lang w:val="en-US"/>
         </w:rPr>
-        <w:t>account</w:t>
-      </w:r>
-      <w:r>
-        <w:rPr>
-          <w:rFonts w:ascii="Arial Narrow" w:hAnsi="Arial Narrow"/>
-          <w:sz w:val="24"/>
-          <w:szCs w:val="24"/>
-          <w:lang w:val="en-US"/>
-        </w:rPr>
-        <w:t>.php</w:t>
+        <w:t>account.php</w:t>
       </w:r>
       <w:proofErr w:type="spellEnd"/>
     </w:p>
@@ -1747,8 +1750,6 @@
         </w:rPr>
         <w:t>Casos de uso: CU06.</w:t>
       </w:r>
-      <w:bookmarkStart w:id="0" w:name="_GoBack"/>
-      <w:bookmarkEnd w:id="0"/>
       <w:r>
         <w:rPr>
           <w:rFonts w:ascii="Arial Narrow" w:hAnsi="Arial Narrow"/>
@@ -2215,16 +2216,7 @@
           <w:szCs w:val="24"/>
           <w:lang w:val="en-US"/>
         </w:rPr>
-        <w:t>addresses</w:t>
-      </w:r>
-      <w:r>
-        <w:rPr>
-          <w:rFonts w:ascii="Arial Narrow" w:hAnsi="Arial Narrow"/>
-          <w:sz w:val="24"/>
-          <w:szCs w:val="24"/>
-          <w:lang w:val="en-US"/>
-        </w:rPr>
-        <w:t>.php</w:t>
+        <w:t>addresses.php</w:t>
       </w:r>
       <w:proofErr w:type="spellEnd"/>
     </w:p>
@@ -2239,192 +2231,18 @@
           <w:rFonts w:ascii="Arial Narrow" w:hAnsi="Arial Narrow"/>
           <w:sz w:val="24"/>
           <w:szCs w:val="24"/>
-        </w:rPr>
-      </w:pPr>
-      <w:r>
-        <w:rPr>
-          <w:rFonts w:ascii="Arial Narrow" w:hAnsi="Arial Narrow"/>
-          <w:sz w:val="24"/>
-          <w:szCs w:val="24"/>
+          <w:lang w:val="en-US"/>
+        </w:rPr>
+      </w:pPr>
+      <w:r>
+        <w:rPr>
+          <w:rFonts w:ascii="Arial Narrow" w:hAnsi="Arial Narrow"/>
+          <w:sz w:val="24"/>
+          <w:szCs w:val="24"/>
+          <w:lang w:val="en-US"/>
         </w:rPr>
         <w:lastRenderedPageBreak/>
-        <w:t xml:space="preserve">Acceso: </w:t>
-      </w:r>
-      <w:r>
-        <w:rPr>
-          <w:rFonts w:ascii="Arial Narrow" w:hAnsi="Arial Narrow"/>
-          <w:sz w:val="24"/>
-          <w:szCs w:val="24"/>
-        </w:rPr>
-        <w:t xml:space="preserve">Acceso: </w:t>
-      </w:r>
-      <w:proofErr w:type="spellStart"/>
-      <w:r>
-        <w:rPr>
-          <w:rFonts w:ascii="Arial Narrow" w:hAnsi="Arial Narrow"/>
-          <w:sz w:val="24"/>
-          <w:szCs w:val="24"/>
-        </w:rPr>
-        <w:t>Loguearse</w:t>
-      </w:r>
-      <w:proofErr w:type="spellEnd"/>
-      <w:r>
-        <w:rPr>
-          <w:rFonts w:ascii="Arial Narrow" w:hAnsi="Arial Narrow"/>
-          <w:sz w:val="24"/>
-          <w:szCs w:val="24"/>
-        </w:rPr>
-        <w:t xml:space="preserve">. </w:t>
-      </w:r>
-      <w:r>
-        <w:rPr>
-          <w:rFonts w:ascii="Arial Narrow" w:hAnsi="Arial Narrow"/>
-          <w:sz w:val="24"/>
-          <w:szCs w:val="24"/>
-        </w:rPr>
-        <w:t>Después, acceder a “</w:t>
-      </w:r>
-      <w:proofErr w:type="spellStart"/>
-      <w:r>
-        <w:rPr>
-          <w:rFonts w:ascii="Arial Narrow" w:hAnsi="Arial Narrow"/>
-          <w:sz w:val="24"/>
-          <w:szCs w:val="24"/>
-        </w:rPr>
-        <w:t>My</w:t>
-      </w:r>
-      <w:proofErr w:type="spellEnd"/>
-      <w:r>
-        <w:rPr>
-          <w:rFonts w:ascii="Arial Narrow" w:hAnsi="Arial Narrow"/>
-          <w:sz w:val="24"/>
-          <w:szCs w:val="24"/>
-        </w:rPr>
-        <w:t xml:space="preserve"> </w:t>
-      </w:r>
-      <w:proofErr w:type="spellStart"/>
-      <w:r>
-        <w:rPr>
-          <w:rFonts w:ascii="Arial Narrow" w:hAnsi="Arial Narrow"/>
-          <w:sz w:val="24"/>
-          <w:szCs w:val="24"/>
-        </w:rPr>
-        <w:t>Account</w:t>
-      </w:r>
-      <w:proofErr w:type="spellEnd"/>
-      <w:r>
-        <w:rPr>
-          <w:rFonts w:ascii="Arial Narrow" w:hAnsi="Arial Narrow"/>
-          <w:sz w:val="24"/>
-          <w:szCs w:val="24"/>
-        </w:rPr>
-        <w:t xml:space="preserve">”, </w:t>
-      </w:r>
-      <w:r>
-        <w:rPr>
-          <w:rFonts w:ascii="Arial Narrow" w:hAnsi="Arial Narrow"/>
-          <w:sz w:val="24"/>
-          <w:szCs w:val="24"/>
-        </w:rPr>
-        <w:t>pinchar en “</w:t>
-      </w:r>
-      <w:proofErr w:type="spellStart"/>
-      <w:r>
-        <w:rPr>
-          <w:rFonts w:ascii="Arial Narrow" w:hAnsi="Arial Narrow"/>
-          <w:sz w:val="24"/>
-          <w:szCs w:val="24"/>
-        </w:rPr>
-        <w:t>Update</w:t>
-      </w:r>
-      <w:proofErr w:type="spellEnd"/>
-      <w:r>
-        <w:rPr>
-          <w:rFonts w:ascii="Arial Narrow" w:hAnsi="Arial Narrow"/>
-          <w:sz w:val="24"/>
-          <w:szCs w:val="24"/>
-        </w:rPr>
-        <w:t xml:space="preserve"> </w:t>
-      </w:r>
-      <w:proofErr w:type="spellStart"/>
-      <w:r>
-        <w:rPr>
-          <w:rFonts w:ascii="Arial Narrow" w:hAnsi="Arial Narrow"/>
-          <w:sz w:val="24"/>
-          <w:szCs w:val="24"/>
-        </w:rPr>
-        <w:t>Address</w:t>
-      </w:r>
-      <w:proofErr w:type="spellEnd"/>
-      <w:r>
-        <w:rPr>
-          <w:rFonts w:ascii="Arial Narrow" w:hAnsi="Arial Narrow"/>
-          <w:sz w:val="24"/>
-          <w:szCs w:val="24"/>
-        </w:rPr>
-        <w:t xml:space="preserve">”, </w:t>
-      </w:r>
-      <w:proofErr w:type="spellStart"/>
-      <w:r>
-        <w:rPr>
-          <w:rFonts w:ascii="Arial Narrow" w:hAnsi="Arial Narrow"/>
-          <w:sz w:val="24"/>
-          <w:szCs w:val="24"/>
-        </w:rPr>
-        <w:t>introduceir</w:t>
-      </w:r>
-      <w:proofErr w:type="spellEnd"/>
-      <w:r>
-        <w:rPr>
-          <w:rFonts w:ascii="Arial Narrow" w:hAnsi="Arial Narrow"/>
-          <w:sz w:val="24"/>
-          <w:szCs w:val="24"/>
-        </w:rPr>
-        <w:t xml:space="preserve"> valores vá</w:t>
-      </w:r>
-      <w:r>
-        <w:rPr>
-          <w:rFonts w:ascii="Arial Narrow" w:hAnsi="Arial Narrow"/>
-          <w:sz w:val="24"/>
-          <w:szCs w:val="24"/>
-        </w:rPr>
-        <w:t>lidos y pinchar en “</w:t>
-      </w:r>
-      <w:proofErr w:type="spellStart"/>
-      <w:r>
-        <w:rPr>
-          <w:rFonts w:ascii="Arial Narrow" w:hAnsi="Arial Narrow"/>
-          <w:sz w:val="24"/>
-          <w:szCs w:val="24"/>
-        </w:rPr>
-        <w:t>Update</w:t>
-      </w:r>
-      <w:proofErr w:type="spellEnd"/>
-      <w:r>
-        <w:rPr>
-          <w:rFonts w:ascii="Arial Narrow" w:hAnsi="Arial Narrow"/>
-          <w:sz w:val="24"/>
-          <w:szCs w:val="24"/>
-        </w:rPr>
-        <w:t xml:space="preserve"> </w:t>
-      </w:r>
-      <w:proofErr w:type="spellStart"/>
-      <w:r>
-        <w:rPr>
-          <w:rFonts w:ascii="Arial Narrow" w:hAnsi="Arial Narrow"/>
-          <w:sz w:val="24"/>
-          <w:szCs w:val="24"/>
-        </w:rPr>
-        <w:t>Address</w:t>
-      </w:r>
-      <w:proofErr w:type="spellEnd"/>
-      <w:r>
-        <w:rPr>
-          <w:rFonts w:ascii="Arial Narrow" w:hAnsi="Arial Narrow"/>
-          <w:sz w:val="24"/>
-          <w:szCs w:val="24"/>
-        </w:rPr>
-        <w:t>”.</w:t>
+        <w:t>Acceso: Acceso: Loguearse. Después, acceder a “My Account”, pinchar en “Update Address”, introduceir valores válidos y pinchar en “Update Address”.</w:t>
       </w:r>
     </w:p>
     <w:p>

</xml_diff>